<commit_message>
letzte Änderungen der Anforderungen
</commit_message>
<xml_diff>
--- a/Pflichtenheft/Pflichtenheft_kriterien_fuu/Anforderungen_Mini3.docx
+++ b/Pflichtenheft/Pflichtenheft_kriterien_fuu/Anforderungen_Mini3.docx
@@ -212,13 +212,7 @@
         <w:rPr>
           <w:lang w:val="de-DE"/>
         </w:rPr>
-        <w:t>/GS04/ Der Spieler möch</w:t>
-      </w:r>
-      <w:r>
-        <w:rPr>
-          <w:lang w:val="de-DE"/>
-        </w:rPr>
-        <w:t xml:space="preserve">te einen </w:t>
+        <w:t xml:space="preserve">/GS04/ Der Spieler möchte einen </w:t>
       </w:r>
       <w:proofErr w:type="spellStart"/>
       <w:r>
@@ -324,13 +318,7 @@
         <w:rPr>
           <w:lang w:val="de-DE"/>
         </w:rPr>
-        <w:t xml:space="preserve"> Dialog</w:t>
-      </w:r>
-      <w:r>
-        <w:rPr>
-          <w:lang w:val="de-DE"/>
-        </w:rPr>
-        <w:t>e die ihm dargestellt werden.</w:t>
+        <w:t xml:space="preserve"> Dialoge die ihm dargestellt werden.</w:t>
       </w:r>
     </w:p>
     <w:p>
@@ -440,13 +428,7 @@
         <w:rPr>
           <w:lang w:val="de-DE"/>
         </w:rPr>
-        <w:t>/GI04/ Der Spieler möchte ein Projektil auf</w:t>
-      </w:r>
-      <w:r>
-        <w:rPr>
-          <w:lang w:val="de-DE"/>
-        </w:rPr>
-        <w:t xml:space="preserve"> Gegner schießen.</w:t>
+        <w:t>/GI04/ Der Spieler möchte ein Projektil auf Gegner schießen.</w:t>
       </w:r>
     </w:p>
     <w:p>
@@ -618,19 +600,19 @@
         <w:rPr>
           <w:lang w:val="de-DE"/>
         </w:rPr>
-        <w:t xml:space="preserve">/ASM001/ </w:t>
-      </w:r>
-      <w:r>
-        <w:rPr>
-          <w:lang w:val="de-DE"/>
-        </w:rPr>
-        <w:t xml:space="preserve">Als </w:t>
-      </w:r>
-      <w:r>
-        <w:rPr>
-          <w:lang w:val="de-DE"/>
-        </w:rPr>
-        <w:t>Spieler möchte ich die erforderlichen Elemente fischen können.</w:t>
+        <w:t>/ASM1</w:t>
+      </w:r>
+      <w:r>
+        <w:rPr>
+          <w:lang w:val="de-DE"/>
+        </w:rPr>
+        <w:t xml:space="preserve">01/ </w:t>
+      </w:r>
+      <w:r>
+        <w:rPr>
+          <w:lang w:val="de-DE"/>
+        </w:rPr>
+        <w:t>Als Spieler möchte ich die erforderlichen Elemente fischen können.</w:t>
       </w:r>
     </w:p>
     <w:p>
@@ -648,7 +630,13 @@
         <w:rPr>
           <w:lang w:val="de-DE"/>
         </w:rPr>
-        <w:t>/ASM002/</w:t>
+        <w:t>/ASM1</w:t>
+      </w:r>
+      <w:r>
+        <w:rPr>
+          <w:lang w:val="de-DE"/>
+        </w:rPr>
+        <w:t>02/</w:t>
       </w:r>
       <w:r>
         <w:rPr>
@@ -672,7 +660,13 @@
         <w:rPr>
           <w:lang w:val="de-DE"/>
         </w:rPr>
-        <w:t>/ASM003/</w:t>
+        <w:t>/ASM1</w:t>
+      </w:r>
+      <w:r>
+        <w:rPr>
+          <w:lang w:val="de-DE"/>
+        </w:rPr>
+        <w:t>03/</w:t>
       </w:r>
       <w:r>
         <w:rPr>
@@ -696,7 +690,13 @@
         <w:rPr>
           <w:lang w:val="de-DE"/>
         </w:rPr>
-        <w:t>/ASM004/</w:t>
+        <w:t>/ASM1</w:t>
+      </w:r>
+      <w:r>
+        <w:rPr>
+          <w:lang w:val="de-DE"/>
+        </w:rPr>
+        <w:t>04/</w:t>
       </w:r>
       <w:r>
         <w:rPr>
@@ -720,7 +720,19 @@
         <w:rPr>
           <w:lang w:val="de-DE"/>
         </w:rPr>
-        <w:t>/ASM005/</w:t>
+        <w:t>/AS</w:t>
+      </w:r>
+      <w:r>
+        <w:rPr>
+          <w:lang w:val="de-DE"/>
+        </w:rPr>
+        <w:t>M1</w:t>
+      </w:r>
+      <w:r>
+        <w:rPr>
+          <w:lang w:val="de-DE"/>
+        </w:rPr>
+        <w:t>05/</w:t>
       </w:r>
       <w:r>
         <w:rPr>
@@ -808,157 +820,259 @@
         <w:rPr>
           <w:lang w:val="de-DE"/>
         </w:rPr>
+        <w:t xml:space="preserve">/LP105/ Spieler möchte ich </w:t>
+      </w:r>
+      <w:proofErr w:type="gramStart"/>
+      <w:r>
+        <w:rPr>
+          <w:lang w:val="de-DE"/>
+        </w:rPr>
+        <w:t>das</w:t>
+      </w:r>
+      <w:proofErr w:type="gramEnd"/>
+      <w:r>
+        <w:rPr>
+          <w:lang w:val="de-DE"/>
+        </w:rPr>
+        <w:t xml:space="preserve"> durch die Röhren eine Flüssigkeit fließt, die den Fortschritt darstellt.</w:t>
+      </w:r>
+    </w:p>
+    <w:p>
+      <w:pPr>
+        <w:pStyle w:val="Listenabsatz1"/>
+        <w:numPr>
+          <w:ilvl w:val="0"/>
+          <w:numId w:val="8"/>
+        </w:numPr>
+        <w:rPr>
+          <w:lang w:val="de-DE"/>
+        </w:rPr>
+      </w:pPr>
+      <w:r>
+        <w:rPr>
+          <w:lang w:val="de-DE"/>
+        </w:rPr>
+        <w:lastRenderedPageBreak/>
+        <w:t>/LP106/ Als Spieler möchte ich angezeigt bekommen wie lange ich gebraucht habe.</w:t>
+      </w:r>
+    </w:p>
+    <w:p>
+      <w:pPr>
+        <w:rPr>
+          <w:lang w:val="de-DE"/>
+        </w:rPr>
+      </w:pPr>
+    </w:p>
+    <w:p>
+      <w:pPr>
+        <w:pStyle w:val="berschrift3"/>
+      </w:pPr>
+      <w:bookmarkStart w:id="6" w:name="_Toc388465874"/>
+      <w:r>
+        <w:t>GUI</w:t>
+      </w:r>
+      <w:bookmarkEnd w:id="6"/>
+    </w:p>
+    <w:p>
+      <w:pPr>
+        <w:pStyle w:val="Listenabsatz1"/>
+        <w:numPr>
+          <w:ilvl w:val="0"/>
+          <w:numId w:val="9"/>
+        </w:numPr>
+        <w:rPr>
+          <w:lang w:val="de-DE"/>
+        </w:rPr>
+      </w:pPr>
+      <w:r>
+        <w:rPr>
+          <w:lang w:val="de-DE"/>
+        </w:rPr>
+        <w:t xml:space="preserve">/GS08/ Die Texturieren haben den </w:t>
+      </w:r>
+      <w:proofErr w:type="spellStart"/>
+      <w:r>
+        <w:rPr>
+          <w:lang w:val="de-DE"/>
+        </w:rPr>
+        <w:t>Cel</w:t>
+      </w:r>
+      <w:proofErr w:type="spellEnd"/>
+      <w:r>
+        <w:rPr>
+          <w:lang w:val="de-DE"/>
+        </w:rPr>
+        <w:t xml:space="preserve"> </w:t>
+      </w:r>
+      <w:proofErr w:type="spellStart"/>
+      <w:r>
+        <w:rPr>
+          <w:lang w:val="de-DE"/>
+        </w:rPr>
+        <w:t>Shading</w:t>
+      </w:r>
+      <w:proofErr w:type="spellEnd"/>
+      <w:r>
+        <w:rPr>
+          <w:lang w:val="de-DE"/>
+        </w:rPr>
+        <w:t xml:space="preserve"> Grafikstil.</w:t>
+      </w:r>
+    </w:p>
+    <w:p>
+      <w:pPr>
+        <w:pStyle w:val="Listenabsatz1"/>
+        <w:numPr>
+          <w:ilvl w:val="0"/>
+          <w:numId w:val="9"/>
+        </w:numPr>
+        <w:rPr>
+          <w:lang w:val="de-DE"/>
+        </w:rPr>
+      </w:pPr>
+      <w:r>
+        <w:rPr>
+          <w:lang w:val="de-DE"/>
+        </w:rPr>
+        <w:t xml:space="preserve">/GS09/ Der Anwender </w:t>
+      </w:r>
+      <w:proofErr w:type="gramStart"/>
+      <w:r>
+        <w:rPr>
+          <w:lang w:val="de-DE"/>
+        </w:rPr>
+        <w:t>hat</w:t>
+      </w:r>
+      <w:proofErr w:type="gramEnd"/>
+      <w:r>
+        <w:rPr>
+          <w:lang w:val="de-DE"/>
+        </w:rPr>
+        <w:t xml:space="preserve"> Animationen im Spiel.</w:t>
+      </w:r>
+    </w:p>
+    <w:p>
+      <w:pPr>
+        <w:pStyle w:val="berschrift3"/>
+      </w:pPr>
+      <w:bookmarkStart w:id="7" w:name="_Toc388465875"/>
+      <w:r>
+        <w:t>Story</w:t>
+      </w:r>
+      <w:bookmarkEnd w:id="7"/>
+    </w:p>
+    <w:p>
+      <w:pPr>
+        <w:pStyle w:val="Listenabsatz1"/>
+        <w:numPr>
+          <w:ilvl w:val="0"/>
+          <w:numId w:val="10"/>
+        </w:numPr>
+        <w:rPr>
+          <w:lang w:val="de-DE"/>
+        </w:rPr>
+      </w:pPr>
+      <w:r>
+        <w:rPr>
+          <w:lang w:val="de-DE"/>
+        </w:rPr>
+        <w:t>/GS10/ Der Anwender hat Musik im Hintergrund.</w:t>
+      </w:r>
+    </w:p>
+    <w:p>
+      <w:pPr>
+        <w:pStyle w:val="berschrift3"/>
+      </w:pPr>
+      <w:bookmarkStart w:id="8" w:name="_Toc388465876"/>
+      <w:r>
+        <w:t>Galaxy Invaders</w:t>
+      </w:r>
+      <w:bookmarkEnd w:id="8"/>
+    </w:p>
+    <w:p>
+      <w:pPr>
+        <w:pStyle w:val="Listenabsatz1"/>
+        <w:numPr>
+          <w:ilvl w:val="0"/>
+          <w:numId w:val="10"/>
+        </w:numPr>
+        <w:rPr>
+          <w:lang w:val="de-DE"/>
+        </w:rPr>
+      </w:pPr>
+      <w:r>
+        <w:rPr>
+          <w:lang w:val="de-DE"/>
+        </w:rPr>
         <w:t>/</w:t>
       </w:r>
       <w:r>
         <w:rPr>
           <w:lang w:val="de-DE"/>
         </w:rPr>
-        <w:t>LP105</w:t>
-      </w:r>
-      <w:r>
-        <w:rPr>
-          <w:lang w:val="de-DE"/>
-        </w:rPr>
-        <w:t xml:space="preserve">/ </w:t>
-      </w:r>
-      <w:r>
-        <w:rPr>
-          <w:lang w:val="de-DE"/>
-        </w:rPr>
-        <w:t xml:space="preserve">Spieler möchte ich </w:t>
+        <w:t>GI05</w:t>
+      </w:r>
+      <w:r>
+        <w:rPr>
+          <w:lang w:val="de-DE"/>
+        </w:rPr>
+        <w:t>/</w:t>
+      </w:r>
+      <w:r>
+        <w:rPr>
+          <w:lang w:val="de-DE"/>
+        </w:rPr>
+        <w:t xml:space="preserve"> Der Anwender </w:t>
       </w:r>
       <w:proofErr w:type="gramStart"/>
       <w:r>
         <w:rPr>
           <w:lang w:val="de-DE"/>
         </w:rPr>
-        <w:t>das</w:t>
+        <w:t>hat</w:t>
       </w:r>
       <w:proofErr w:type="gramEnd"/>
       <w:r>
         <w:rPr>
           <w:lang w:val="de-DE"/>
         </w:rPr>
-        <w:t xml:space="preserve"> durch die Röhren eine Flüssigkeit fließt, die den Fortschritt darstellt.</w:t>
-      </w:r>
-    </w:p>
-    <w:p>
-      <w:pPr>
-        <w:pStyle w:val="Listenabsatz1"/>
-        <w:numPr>
-          <w:ilvl w:val="0"/>
-          <w:numId w:val="8"/>
-        </w:numPr>
-        <w:rPr>
-          <w:lang w:val="de-DE"/>
-        </w:rPr>
-      </w:pPr>
-      <w:r>
-        <w:rPr>
-          <w:lang w:val="de-DE"/>
-        </w:rPr>
-        <w:lastRenderedPageBreak/>
+        <w:t xml:space="preserve"> Soundeffekte.</w:t>
+      </w:r>
+    </w:p>
+    <w:p>
+      <w:pPr>
+        <w:pStyle w:val="Listenabsatz1"/>
+        <w:numPr>
+          <w:ilvl w:val="0"/>
+          <w:numId w:val="10"/>
+        </w:numPr>
+        <w:rPr>
+          <w:lang w:val="de-DE"/>
+        </w:rPr>
+      </w:pPr>
+      <w:r>
+        <w:rPr>
+          <w:lang w:val="de-DE"/>
+        </w:rPr>
         <w:t>/</w:t>
       </w:r>
       <w:r>
         <w:rPr>
           <w:lang w:val="de-DE"/>
         </w:rPr>
-        <w:t>LP106</w:t>
-      </w:r>
-      <w:r>
-        <w:rPr>
-          <w:lang w:val="de-DE"/>
-        </w:rPr>
-        <w:t xml:space="preserve">/ </w:t>
-      </w:r>
-      <w:r>
-        <w:rPr>
-          <w:lang w:val="de-DE"/>
-        </w:rPr>
-        <w:t>Als Spieler möchte ich angezeigt bekommen wie lange ich gebraucht habe.</w:t>
-      </w:r>
-    </w:p>
-    <w:p>
-      <w:pPr>
-        <w:rPr>
-          <w:lang w:val="de-DE"/>
-        </w:rPr>
-      </w:pPr>
-    </w:p>
-    <w:p>
-      <w:pPr>
-        <w:pStyle w:val="berschrift3"/>
-      </w:pPr>
-      <w:bookmarkStart w:id="6" w:name="_Toc388465874"/>
-      <w:r>
-        <w:t>GUI</w:t>
-      </w:r>
-      <w:bookmarkEnd w:id="6"/>
-    </w:p>
-    <w:p>
-      <w:pPr>
-        <w:pStyle w:val="Listenabsatz1"/>
-        <w:numPr>
-          <w:ilvl w:val="0"/>
-          <w:numId w:val="9"/>
-        </w:numPr>
-        <w:rPr>
-          <w:lang w:val="de-DE"/>
-        </w:rPr>
-      </w:pPr>
-      <w:r>
-        <w:rPr>
-          <w:lang w:val="de-DE"/>
-        </w:rPr>
-        <w:t xml:space="preserve">/GS08/ Die Texturieren haben den </w:t>
-      </w:r>
-      <w:proofErr w:type="spellStart"/>
-      <w:r>
-        <w:rPr>
-          <w:lang w:val="de-DE"/>
-        </w:rPr>
-        <w:t>Cel</w:t>
-      </w:r>
-      <w:proofErr w:type="spellEnd"/>
-      <w:r>
-        <w:rPr>
-          <w:lang w:val="de-DE"/>
-        </w:rPr>
-        <w:t xml:space="preserve"> </w:t>
-      </w:r>
-      <w:proofErr w:type="spellStart"/>
-      <w:r>
-        <w:rPr>
-          <w:lang w:val="de-DE"/>
-        </w:rPr>
-        <w:t>Shading</w:t>
-      </w:r>
-      <w:proofErr w:type="spellEnd"/>
-      <w:r>
-        <w:rPr>
-          <w:lang w:val="de-DE"/>
-        </w:rPr>
-        <w:t xml:space="preserve"> Grafikstil.</w:t>
-      </w:r>
-    </w:p>
-    <w:p>
-      <w:pPr>
-        <w:pStyle w:val="Listenabsatz1"/>
-        <w:numPr>
-          <w:ilvl w:val="0"/>
-          <w:numId w:val="9"/>
-        </w:numPr>
-        <w:rPr>
-          <w:lang w:val="de-DE"/>
-        </w:rPr>
-      </w:pPr>
-      <w:r>
-        <w:rPr>
-          <w:lang w:val="de-DE"/>
-        </w:rPr>
-        <w:t xml:space="preserve">/GS09/ Der Anwender </w:t>
+        <w:t>GI06</w:t>
+      </w:r>
+      <w:r>
+        <w:rPr>
+          <w:lang w:val="de-DE"/>
+        </w:rPr>
+        <w:t>/</w:t>
+      </w:r>
+      <w:r>
+        <w:rPr>
+          <w:lang w:val="de-DE"/>
+        </w:rPr>
+        <w:t xml:space="preserve"> Der Anwender </w:t>
       </w:r>
       <w:proofErr w:type="gramStart"/>
       <w:r>
@@ -973,83 +1087,6 @@
           <w:lang w:val="de-DE"/>
         </w:rPr>
         <w:t xml:space="preserve"> Animationen im Spiel.</w:t>
-      </w:r>
-    </w:p>
-    <w:p>
-      <w:pPr>
-        <w:pStyle w:val="berschrift3"/>
-      </w:pPr>
-      <w:bookmarkStart w:id="7" w:name="_Toc388465875"/>
-      <w:r>
-        <w:t>S</w:t>
-      </w:r>
-      <w:r>
-        <w:t>tory</w:t>
-      </w:r>
-      <w:bookmarkEnd w:id="7"/>
-    </w:p>
-    <w:p>
-      <w:pPr>
-        <w:pStyle w:val="Listenabsatz1"/>
-        <w:numPr>
-          <w:ilvl w:val="0"/>
-          <w:numId w:val="10"/>
-        </w:numPr>
-        <w:rPr>
-          <w:lang w:val="de-DE"/>
-        </w:rPr>
-      </w:pPr>
-      <w:r>
-        <w:rPr>
-          <w:lang w:val="de-DE"/>
-        </w:rPr>
-        <w:t>/GS10/ Der Anwender hat Musik im Hintergrund.</w:t>
-      </w:r>
-    </w:p>
-    <w:p>
-      <w:pPr>
-        <w:pStyle w:val="berschrift3"/>
-      </w:pPr>
-      <w:bookmarkStart w:id="8" w:name="_Toc388465876"/>
-      <w:r>
-        <w:t>Galaxy Invaders</w:t>
-      </w:r>
-      <w:bookmarkEnd w:id="8"/>
-    </w:p>
-    <w:p>
-      <w:pPr>
-        <w:pStyle w:val="Listenabsatz1"/>
-        <w:numPr>
-          <w:ilvl w:val="0"/>
-          <w:numId w:val="10"/>
-        </w:numPr>
-        <w:rPr>
-          <w:lang w:val="de-DE"/>
-        </w:rPr>
-      </w:pPr>
-      <w:r>
-        <w:rPr>
-          <w:lang w:val="de-DE"/>
-        </w:rPr>
-        <w:t>GI05 Der Anwender hat Soundeffekte.</w:t>
-      </w:r>
-    </w:p>
-    <w:p>
-      <w:pPr>
-        <w:pStyle w:val="Listenabsatz1"/>
-        <w:numPr>
-          <w:ilvl w:val="0"/>
-          <w:numId w:val="10"/>
-        </w:numPr>
-        <w:rPr>
-          <w:lang w:val="de-DE"/>
-        </w:rPr>
-      </w:pPr>
-      <w:r>
-        <w:rPr>
-          <w:lang w:val="de-DE"/>
-        </w:rPr>
-        <w:t>GI06 Der Anwender hat Animationen im Spiel.</w:t>
       </w:r>
     </w:p>
     <w:p>
@@ -1193,7 +1230,13 @@
         <w:rPr>
           <w:lang w:val="de-DE"/>
         </w:rPr>
-        <w:t>/ASK001/</w:t>
+        <w:t>/ASK1</w:t>
+      </w:r>
+      <w:r>
+        <w:rPr>
+          <w:lang w:val="de-DE"/>
+        </w:rPr>
+        <w:t>01/</w:t>
       </w:r>
       <w:r>
         <w:rPr>
@@ -1217,7 +1260,13 @@
         <w:rPr>
           <w:lang w:val="de-DE"/>
         </w:rPr>
-        <w:t>/ASK002/</w:t>
+        <w:t>/ASK1</w:t>
+      </w:r>
+      <w:r>
+        <w:rPr>
+          <w:lang w:val="de-DE"/>
+        </w:rPr>
+        <w:t>02/</w:t>
       </w:r>
       <w:r>
         <w:rPr>
@@ -1255,19 +1304,19 @@
         <w:rPr>
           <w:lang w:val="de-DE"/>
         </w:rPr>
-        <w:t>/ASK003/</w:t>
-      </w:r>
-      <w:r>
-        <w:rPr>
-          <w:lang w:val="de-DE"/>
-        </w:rPr>
-        <w:t xml:space="preserve"> Als Spieler möchte ich zwischen </w:t>
-      </w:r>
-      <w:r>
-        <w:rPr>
-          <w:lang w:val="de-DE"/>
-        </w:rPr>
-        <w:t>verschiedenen Schwierigkeiten wählen können.</w:t>
+        <w:t>/ASK1</w:t>
+      </w:r>
+      <w:r>
+        <w:rPr>
+          <w:lang w:val="de-DE"/>
+        </w:rPr>
+        <w:t>03/</w:t>
+      </w:r>
+      <w:r>
+        <w:rPr>
+          <w:lang w:val="de-DE"/>
+        </w:rPr>
+        <w:t xml:space="preserve"> Als Spieler möchte ich zwischen verschiedenen Schwierigkeiten wählen können.</w:t>
       </w:r>
     </w:p>
     <w:p>
@@ -1323,11 +1372,12 @@
           <w:lang w:val="de-DE"/>
         </w:rPr>
       </w:pPr>
-      <w:r>
-        <w:rPr>
-          <w:lang w:val="de-DE"/>
-        </w:rPr>
-        <w:t>Alle Bilder müssen als PNG gespeichert werden.</w:t>
+      <w:bookmarkStart w:id="13" w:name="_Toc388465881"/>
+      <w:r>
+        <w:rPr>
+          <w:lang w:val="de-DE"/>
+        </w:rPr>
+        <w:t>/GS10/ Alle Bilder müssen als PNG gespeichert werden.</w:t>
       </w:r>
     </w:p>
     <w:p>
@@ -1345,24 +1395,34 @@
         <w:rPr>
           <w:lang w:val="de-DE"/>
         </w:rPr>
-        <w:t>Alle Bilder sollten nicht unnötig groß skalier</w:t>
-      </w:r>
-      <w:bookmarkStart w:id="13" w:name="_GoBack"/>
+        <w:t>/GS11/ Alle Bilder sollten nicht unnötig groß skaliert sein.</w:t>
+      </w:r>
+    </w:p>
+    <w:p>
+      <w:pPr>
+        <w:pStyle w:val="berschrift3"/>
+      </w:pPr>
+      <w:r>
+        <w:t>Story</w:t>
+      </w:r>
       <w:bookmarkEnd w:id="13"/>
-      <w:r>
-        <w:rPr>
-          <w:lang w:val="de-DE"/>
-        </w:rPr>
-        <w:t>t sein.</w:t>
-      </w:r>
+    </w:p>
+    <w:p>
+      <w:pPr>
+        <w:pStyle w:val="Listenabsatz1"/>
+        <w:numPr>
+          <w:ilvl w:val="0"/>
+          <w:numId w:val="13"/>
+        </w:numPr>
+      </w:pPr>
     </w:p>
     <w:p>
       <w:pPr>
         <w:pStyle w:val="berschrift3"/>
       </w:pPr>
-      <w:bookmarkStart w:id="14" w:name="_Toc388465881"/>
-      <w:r>
-        <w:t>Story</w:t>
+      <w:bookmarkStart w:id="14" w:name="_Toc388465882"/>
+      <w:r>
+        <w:t>Galaxy Invaders</w:t>
       </w:r>
       <w:bookmarkEnd w:id="14"/>
     </w:p>
@@ -1373,40 +1433,23 @@
           <w:ilvl w:val="0"/>
           <w:numId w:val="13"/>
         </w:numPr>
-      </w:pPr>
-    </w:p>
-    <w:p>
-      <w:pPr>
-        <w:pStyle w:val="berschrift3"/>
-      </w:pPr>
-      <w:bookmarkStart w:id="15" w:name="_Toc388465882"/>
-      <w:r>
-        <w:t>Galaxy Invaders</w:t>
-      </w:r>
+        <w:rPr>
+          <w:lang w:val="de-DE"/>
+        </w:rPr>
+      </w:pPr>
+      <w:r>
+        <w:rPr>
+          <w:lang w:val="de-DE"/>
+        </w:rPr>
+        <w:t xml:space="preserve">/GINF101/ </w:t>
+      </w:r>
+      <w:bookmarkStart w:id="15" w:name="_GoBack"/>
       <w:bookmarkEnd w:id="15"/>
-    </w:p>
-    <w:p>
-      <w:pPr>
-        <w:pStyle w:val="Listenabsatz1"/>
-        <w:numPr>
-          <w:ilvl w:val="0"/>
-          <w:numId w:val="13"/>
-        </w:numPr>
-        <w:rPr>
-          <w:lang w:val="de-DE"/>
-        </w:rPr>
-      </w:pPr>
-      <w:r>
-        <w:rPr>
-          <w:lang w:val="de-DE"/>
-        </w:rPr>
-        <w:t>Das Spiel sollte nicht unnöti</w:t>
-      </w:r>
-      <w:r>
-        <w:rPr>
-          <w:lang w:val="de-DE"/>
-        </w:rPr>
-        <w:t>g viel Speicher verbrauchen.</w:t>
+      <w:r>
+        <w:rPr>
+          <w:lang w:val="de-DE"/>
+        </w:rPr>
+        <w:t>Das Spiel sollte nicht unnötig viel Speicher verbrauchen.</w:t>
       </w:r>
     </w:p>
     <w:p>
@@ -1485,13 +1528,7 @@
         <w:rPr>
           <w:lang w:val="de-DE"/>
         </w:rPr>
-        <w:t>NF</w:t>
-      </w:r>
-      <w:r>
-        <w:rPr>
-          <w:lang w:val="de-DE"/>
-        </w:rPr>
-        <w:t>102</w:t>
+        <w:t>NF102</w:t>
       </w:r>
       <w:r>
         <w:rPr>

</xml_diff>